<commit_message>
week3 HW3 extra credit
</commit_message>
<xml_diff>
--- a/week3/HW3/Quadratic Equation.docx
+++ b/week3/HW3/Quadratic Equation.docx
@@ -1,6 +1,6 @@
 
 <file path=word/document.xml><?xml version="1.0" encoding="utf-8"?>
-<w:document xmlns:wpc="http://schemas.microsoft.com/office/word/2010/wordprocessingCanvas" xmlns:cx="http://schemas.microsoft.com/office/drawing/2014/chartex" xmlns:cx1="http://schemas.microsoft.com/office/drawing/2015/9/8/chartex" xmlns:cx2="http://schemas.microsoft.com/office/drawing/2015/10/21/chartex" xmlns:mc="http://schemas.openxmlformats.org/markup-compatibility/2006" xmlns:o="urn:schemas-microsoft-com:office:office" xmlns:r="http://schemas.openxmlformats.org/officeDocument/2006/relationships" xmlns:m="http://schemas.openxmlformats.org/officeDocument/2006/math" xmlns:v="urn:schemas-microsoft-com:vml" xmlns:wp14="http://schemas.microsoft.com/office/word/2010/wordprocessingDrawing" xmlns:wp="http://schemas.openxmlformats.org/drawingml/2006/wordprocessingDrawing" xmlns:w10="urn:schemas-microsoft-com:office:word" xmlns:w="http://schemas.openxmlformats.org/wordprocessingml/2006/main" xmlns:w14="http://schemas.microsoft.com/office/word/2010/wordml" xmlns:w15="http://schemas.microsoft.com/office/word/2012/wordml" xmlns:w16se="http://schemas.microsoft.com/office/word/2015/wordml/symex" xmlns:wpg="http://schemas.microsoft.com/office/word/2010/wordprocessingGroup" xmlns:wpi="http://schemas.microsoft.com/office/word/2010/wordprocessingInk" xmlns:wne="http://schemas.microsoft.com/office/word/2006/wordml" xmlns:wps="http://schemas.microsoft.com/office/word/2010/wordprocessingShape" mc:Ignorable="w14 w15 w16se wp14">
+<w:document xmlns:wpc="http://schemas.microsoft.com/office/word/2010/wordprocessingCanvas" xmlns:cx="http://schemas.microsoft.com/office/drawing/2014/chartex" xmlns:cx1="http://schemas.microsoft.com/office/drawing/2015/9/8/chartex" xmlns:cx2="http://schemas.microsoft.com/office/drawing/2015/10/21/chartex" xmlns:cx3="http://schemas.microsoft.com/office/drawing/2016/5/9/chartex" xmlns:cx4="http://schemas.microsoft.com/office/drawing/2016/5/10/chartex" xmlns:cx5="http://schemas.microsoft.com/office/drawing/2016/5/11/chartex" xmlns:cx6="http://schemas.microsoft.com/office/drawing/2016/5/12/chartex" xmlns:cx7="http://schemas.microsoft.com/office/drawing/2016/5/13/chartex" xmlns:cx8="http://schemas.microsoft.com/office/drawing/2016/5/14/chartex" xmlns:mc="http://schemas.openxmlformats.org/markup-compatibility/2006" xmlns:o="urn:schemas-microsoft-com:office:office" xmlns:r="http://schemas.openxmlformats.org/officeDocument/2006/relationships" xmlns:m="http://schemas.openxmlformats.org/officeDocument/2006/math" xmlns:v="urn:schemas-microsoft-com:vml" xmlns:wp14="http://schemas.microsoft.com/office/word/2010/wordprocessingDrawing" xmlns:wp="http://schemas.openxmlformats.org/drawingml/2006/wordprocessingDrawing" xmlns:w10="urn:schemas-microsoft-com:office:word" xmlns:w="http://schemas.openxmlformats.org/wordprocessingml/2006/main" xmlns:w14="http://schemas.microsoft.com/office/word/2010/wordml" xmlns:w15="http://schemas.microsoft.com/office/word/2012/wordml" xmlns:w16se="http://schemas.microsoft.com/office/word/2015/wordml/symex" xmlns:wpg="http://schemas.microsoft.com/office/word/2010/wordprocessingGroup" xmlns:wpi="http://schemas.microsoft.com/office/word/2010/wordprocessingInk" xmlns:wne="http://schemas.microsoft.com/office/word/2006/wordml" xmlns:wps="http://schemas.microsoft.com/office/word/2010/wordprocessingShape" mc:Ignorable="w14 w15 w16se wp14">
   <w:body>
     <w:p>
       <w:pPr>
@@ -9,6 +9,8 @@
           <w:szCs w:val="28"/>
         </w:rPr>
       </w:pPr>
+      <w:bookmarkStart w:id="0" w:name="_GoBack"/>
+      <w:bookmarkEnd w:id="0"/>
       <w:r>
         <w:rPr>
           <w:sz w:val="32"/>
@@ -542,6 +544,7 @@
           <w:sz w:val="28"/>
           <w:szCs w:val="28"/>
         </w:rPr>
+        <w:lastRenderedPageBreak/>
         <w:t>If the Discriminant is positive, your program should calculate two roots, according to formulas, and output the</w:t>
       </w:r>
       <w:r>
@@ -857,8 +860,6 @@
         </w:rPr>
         <w:t>-0.2 and x2=-1.0</w:t>
       </w:r>
-      <w:bookmarkStart w:id="0" w:name="_GoBack"/>
-      <w:bookmarkEnd w:id="0"/>
     </w:p>
     <w:p>
       <w:pPr>
@@ -1162,11 +1163,483 @@
     </w:p>
     <w:p>
       <w:pPr>
-        <w:ind w:left="720"/>
-        <w:jc w:val="both"/>
         <w:rPr>
           <w:b/>
           <w:color w:val="0070C0"/>
+          <w:sz w:val="28"/>
+          <w:szCs w:val="28"/>
+        </w:rPr>
+      </w:pPr>
+      <w:r>
+        <w:rPr>
+          <w:b/>
+          <w:color w:val="0070C0"/>
+          <w:sz w:val="28"/>
+          <w:szCs w:val="28"/>
+        </w:rPr>
+        <w:br w:type="page"/>
+      </w:r>
+    </w:p>
+    <w:p>
+      <w:pPr>
+        <w:jc w:val="center"/>
+        <w:rPr>
+          <w:b/>
+          <w:color w:val="0070C0"/>
+          <w:sz w:val="32"/>
+          <w:szCs w:val="28"/>
+        </w:rPr>
+      </w:pPr>
+      <w:r>
+        <w:rPr>
+          <w:b/>
+          <w:color w:val="0070C0"/>
+          <w:sz w:val="32"/>
+          <w:szCs w:val="28"/>
+        </w:rPr>
+        <w:lastRenderedPageBreak/>
+        <w:t>Extra credit</w:t>
+      </w:r>
+    </w:p>
+    <w:p>
+      <w:pPr>
+        <w:ind w:firstLine="450"/>
+        <w:jc w:val="both"/>
+        <w:rPr>
+          <w:sz w:val="28"/>
+          <w:szCs w:val="28"/>
+        </w:rPr>
+      </w:pPr>
+      <w:r>
+        <w:rPr>
+          <w:sz w:val="28"/>
+          <w:szCs w:val="28"/>
+        </w:rPr>
+        <w:t xml:space="preserve">Make a complete study of the quadratic equation. The </w:t>
+      </w:r>
+      <w:r>
+        <w:rPr>
+          <w:sz w:val="28"/>
+          <w:szCs w:val="28"/>
+        </w:rPr>
+        <w:t>research</w:t>
+      </w:r>
+      <w:r>
+        <w:rPr>
+          <w:sz w:val="28"/>
+          <w:szCs w:val="28"/>
+        </w:rPr>
+        <w:t xml:space="preserve"> of the equation consists in establishing the type of the roots of the equation as a function of its coefficients.</w:t>
+      </w:r>
+    </w:p>
+    <w:p>
+      <w:pPr>
+        <w:ind w:firstLine="450"/>
+        <w:jc w:val="both"/>
+        <w:rPr>
+          <w:b/>
+          <w:color w:val="833C0B" w:themeColor="accent2" w:themeShade="80"/>
+          <w:sz w:val="28"/>
+          <w:szCs w:val="28"/>
+          <w:u w:val="single"/>
+        </w:rPr>
+      </w:pPr>
+      <w:r>
+        <w:rPr>
+          <w:b/>
+          <w:color w:val="833C0B" w:themeColor="accent2" w:themeShade="80"/>
+          <w:sz w:val="28"/>
+          <w:szCs w:val="28"/>
+          <w:u w:val="single"/>
+        </w:rPr>
+        <w:t>Part 1.</w:t>
+      </w:r>
+    </w:p>
+    <w:p>
+      <w:pPr>
+        <w:ind w:firstLine="450"/>
+        <w:jc w:val="both"/>
+        <w:rPr>
+          <w:b/>
+          <w:sz w:val="28"/>
+          <w:szCs w:val="28"/>
+        </w:rPr>
+      </w:pPr>
+      <w:r>
+        <w:rPr>
+          <w:b/>
+          <w:sz w:val="28"/>
+          <w:szCs w:val="28"/>
+        </w:rPr>
+        <w:t>a = 0</w:t>
+      </w:r>
+    </w:p>
+    <w:p>
+      <w:pPr>
+        <w:ind w:firstLine="450"/>
+        <w:jc w:val="both"/>
+        <w:rPr>
+          <w:b/>
+          <w:sz w:val="28"/>
+          <w:szCs w:val="28"/>
+        </w:rPr>
+      </w:pPr>
+      <w:r>
+        <w:rPr>
+          <w:b/>
+          <w:sz w:val="28"/>
+          <w:szCs w:val="28"/>
+        </w:rPr>
+        <w:t>Research</w:t>
+      </w:r>
+    </w:p>
+    <w:p>
+      <w:pPr>
+        <w:ind w:firstLine="450"/>
+        <w:jc w:val="both"/>
+        <w:rPr>
+          <w:sz w:val="28"/>
+          <w:szCs w:val="28"/>
+        </w:rPr>
+      </w:pPr>
+      <w:r>
+        <w:rPr>
+          <w:sz w:val="28"/>
+          <w:szCs w:val="28"/>
+        </w:rPr>
+        <w:t>ax</w:t>
+      </w:r>
+      <w:r>
+        <w:rPr>
+          <w:sz w:val="28"/>
+          <w:szCs w:val="28"/>
+          <w:vertAlign w:val="superscript"/>
+        </w:rPr>
+        <w:t xml:space="preserve">2 </w:t>
+      </w:r>
+      <w:r>
+        <w:rPr>
+          <w:sz w:val="28"/>
+          <w:szCs w:val="28"/>
+        </w:rPr>
+        <w:t xml:space="preserve">+ </w:t>
+      </w:r>
+      <w:proofErr w:type="spellStart"/>
+      <w:r>
+        <w:rPr>
+          <w:sz w:val="28"/>
+          <w:szCs w:val="28"/>
+        </w:rPr>
+        <w:t>bx</w:t>
+      </w:r>
+      <w:proofErr w:type="spellEnd"/>
+      <w:r>
+        <w:rPr>
+          <w:sz w:val="28"/>
+          <w:szCs w:val="28"/>
+        </w:rPr>
+        <w:t xml:space="preserve"> + c = 0   if a = 0 </w:t>
+      </w:r>
+      <w:r>
+        <w:rPr>
+          <w:sz w:val="28"/>
+          <w:szCs w:val="28"/>
+        </w:rPr>
+        <w:sym w:font="Symbol" w:char="F0DE"/>
+      </w:r>
+      <w:r>
+        <w:rPr>
+          <w:sz w:val="28"/>
+          <w:szCs w:val="28"/>
+        </w:rPr>
+        <w:t xml:space="preserve"> </w:t>
+      </w:r>
+      <w:proofErr w:type="spellStart"/>
+      <w:r>
+        <w:rPr>
+          <w:sz w:val="28"/>
+          <w:szCs w:val="28"/>
+        </w:rPr>
+        <w:t>bx</w:t>
+      </w:r>
+      <w:proofErr w:type="spellEnd"/>
+      <w:r>
+        <w:rPr>
+          <w:sz w:val="28"/>
+          <w:szCs w:val="28"/>
+        </w:rPr>
+        <w:t xml:space="preserve"> + c = 0 </w:t>
+      </w:r>
+      <w:r>
+        <w:rPr>
+          <w:sz w:val="28"/>
+          <w:szCs w:val="28"/>
+        </w:rPr>
+        <w:sym w:font="Symbol" w:char="F0DE"/>
+      </w:r>
+      <w:r>
+        <w:rPr>
+          <w:sz w:val="28"/>
+          <w:szCs w:val="28"/>
+        </w:rPr>
+        <w:t xml:space="preserve"> </w:t>
+      </w:r>
+      <w:proofErr w:type="spellStart"/>
+      <w:r>
+        <w:rPr>
+          <w:sz w:val="28"/>
+          <w:szCs w:val="28"/>
+        </w:rPr>
+        <w:t>bx</w:t>
+      </w:r>
+      <w:proofErr w:type="spellEnd"/>
+      <w:r>
+        <w:rPr>
+          <w:sz w:val="28"/>
+          <w:szCs w:val="28"/>
+        </w:rPr>
+        <w:t xml:space="preserve"> = -c </w:t>
+      </w:r>
+      <w:r>
+        <w:rPr>
+          <w:sz w:val="28"/>
+          <w:szCs w:val="28"/>
+        </w:rPr>
+        <w:sym w:font="Symbol" w:char="F0DE"/>
+      </w:r>
+      <w:r>
+        <w:rPr>
+          <w:sz w:val="28"/>
+          <w:szCs w:val="28"/>
+        </w:rPr>
+        <w:t xml:space="preserve"> x = -c/b </w:t>
+      </w:r>
+      <w:r>
+        <w:rPr>
+          <w:sz w:val="28"/>
+          <w:szCs w:val="28"/>
+        </w:rPr>
+        <w:sym w:font="Symbol" w:char="F0DE"/>
+      </w:r>
+      <w:r>
+        <w:rPr>
+          <w:sz w:val="28"/>
+          <w:szCs w:val="28"/>
+        </w:rPr>
+        <w:t xml:space="preserve"> b should be </w:t>
+      </w:r>
+      <w:r>
+        <w:rPr>
+          <w:sz w:val="28"/>
+          <w:szCs w:val="28"/>
+        </w:rPr>
+        <w:sym w:font="Symbol" w:char="F0B9"/>
+      </w:r>
+      <w:r>
+        <w:rPr>
+          <w:sz w:val="28"/>
+          <w:szCs w:val="28"/>
+        </w:rPr>
+        <w:t>0</w:t>
+      </w:r>
+    </w:p>
+    <w:p>
+      <w:pPr>
+        <w:ind w:firstLine="450"/>
+        <w:jc w:val="both"/>
+        <w:rPr>
+          <w:sz w:val="28"/>
+          <w:szCs w:val="28"/>
+        </w:rPr>
+      </w:pPr>
+      <w:r>
+        <w:rPr>
+          <w:sz w:val="28"/>
+          <w:szCs w:val="28"/>
+        </w:rPr>
+        <w:t xml:space="preserve">As a result, you need to add a condition: </w:t>
+      </w:r>
+    </w:p>
+    <w:p>
+      <w:pPr>
+        <w:ind w:firstLine="450"/>
+        <w:jc w:val="both"/>
+        <w:rPr>
+          <w:sz w:val="28"/>
+          <w:szCs w:val="28"/>
+        </w:rPr>
+      </w:pPr>
+      <w:r>
+        <w:rPr>
+          <w:sz w:val="28"/>
+          <w:szCs w:val="28"/>
+        </w:rPr>
+        <w:t>if a=0 and b</w:t>
+      </w:r>
+      <w:r>
+        <w:rPr>
+          <w:sz w:val="28"/>
+          <w:szCs w:val="28"/>
+        </w:rPr>
+        <w:sym w:font="Symbol" w:char="F0B9"/>
+      </w:r>
+      <w:r>
+        <w:rPr>
+          <w:sz w:val="28"/>
+          <w:szCs w:val="28"/>
+        </w:rPr>
+        <w:t>0, so this equation has one root x = -c/b</w:t>
+      </w:r>
+    </w:p>
+    <w:p>
+      <w:pPr>
+        <w:ind w:firstLine="450"/>
+        <w:jc w:val="both"/>
+        <w:rPr>
+          <w:b/>
+          <w:sz w:val="28"/>
+          <w:szCs w:val="28"/>
+        </w:rPr>
+      </w:pPr>
+      <w:r>
+        <w:rPr>
+          <w:b/>
+          <w:sz w:val="28"/>
+          <w:szCs w:val="28"/>
+        </w:rPr>
+        <w:t>For Part 2 and Part 3, you need to determine what kind of conditions should be checked and how to calculate the roots in these cases.</w:t>
+      </w:r>
+    </w:p>
+    <w:p>
+      <w:pPr>
+        <w:ind w:firstLine="450"/>
+        <w:jc w:val="both"/>
+        <w:rPr>
+          <w:b/>
+          <w:color w:val="833C0B" w:themeColor="accent2" w:themeShade="80"/>
+          <w:sz w:val="28"/>
+          <w:szCs w:val="28"/>
+          <w:u w:val="single"/>
+        </w:rPr>
+      </w:pPr>
+      <w:r>
+        <w:rPr>
+          <w:b/>
+          <w:color w:val="833C0B" w:themeColor="accent2" w:themeShade="80"/>
+          <w:sz w:val="28"/>
+          <w:szCs w:val="28"/>
+          <w:u w:val="single"/>
+        </w:rPr>
+        <w:t>Part 2.</w:t>
+      </w:r>
+    </w:p>
+    <w:p>
+      <w:pPr>
+        <w:ind w:firstLine="450"/>
+        <w:jc w:val="both"/>
+        <w:rPr>
+          <w:b/>
+          <w:sz w:val="28"/>
+          <w:szCs w:val="28"/>
+        </w:rPr>
+      </w:pPr>
+      <w:r>
+        <w:rPr>
+          <w:b/>
+          <w:sz w:val="28"/>
+          <w:szCs w:val="28"/>
+        </w:rPr>
+        <w:t xml:space="preserve">b = 0 </w:t>
+      </w:r>
+    </w:p>
+    <w:p>
+      <w:pPr>
+        <w:ind w:firstLine="450"/>
+        <w:jc w:val="both"/>
+        <w:rPr>
+          <w:b/>
+          <w:color w:val="833C0B" w:themeColor="accent2" w:themeShade="80"/>
+          <w:sz w:val="28"/>
+          <w:szCs w:val="28"/>
+          <w:u w:val="single"/>
+        </w:rPr>
+      </w:pPr>
+      <w:r>
+        <w:rPr>
+          <w:b/>
+          <w:color w:val="833C0B" w:themeColor="accent2" w:themeShade="80"/>
+          <w:sz w:val="28"/>
+          <w:szCs w:val="28"/>
+          <w:u w:val="single"/>
+        </w:rPr>
+        <w:t>Part 3.</w:t>
+      </w:r>
+    </w:p>
+    <w:p>
+      <w:pPr>
+        <w:ind w:firstLine="450"/>
+        <w:jc w:val="both"/>
+        <w:rPr>
+          <w:b/>
+          <w:sz w:val="28"/>
+          <w:szCs w:val="28"/>
+        </w:rPr>
+      </w:pPr>
+      <w:r>
+        <w:rPr>
+          <w:b/>
+          <w:sz w:val="28"/>
+          <w:szCs w:val="28"/>
+        </w:rPr>
+        <w:t>c  = 0</w:t>
+      </w:r>
+    </w:p>
+    <w:p>
+      <w:pPr>
+        <w:ind w:firstLine="450"/>
+        <w:jc w:val="both"/>
+        <w:rPr>
+          <w:b/>
+          <w:color w:val="FF0000"/>
+          <w:sz w:val="28"/>
+          <w:szCs w:val="28"/>
+        </w:rPr>
+      </w:pPr>
+      <w:r>
+        <w:rPr>
+          <w:b/>
+          <w:color w:val="FF0000"/>
+          <w:sz w:val="28"/>
+          <w:szCs w:val="28"/>
+        </w:rPr>
+        <w:t>For each part in Extra credit you can get 5 extra points.</w:t>
+      </w:r>
+    </w:p>
+    <w:p>
+      <w:pPr>
+        <w:ind w:firstLine="450"/>
+        <w:jc w:val="both"/>
+        <w:rPr>
+          <w:sz w:val="28"/>
+          <w:szCs w:val="28"/>
+        </w:rPr>
+      </w:pPr>
+    </w:p>
+    <w:p>
+      <w:pPr>
+        <w:ind w:firstLine="450"/>
+        <w:jc w:val="both"/>
+        <w:rPr>
+          <w:sz w:val="28"/>
+          <w:szCs w:val="28"/>
+        </w:rPr>
+      </w:pPr>
+    </w:p>
+    <w:p>
+      <w:pPr>
+        <w:ind w:firstLine="450"/>
+        <w:jc w:val="both"/>
+        <w:rPr>
           <w:sz w:val="28"/>
           <w:szCs w:val="28"/>
         </w:rPr>
@@ -1183,7 +1656,7 @@
 </file>
 
 <file path=word/numbering.xml><?xml version="1.0" encoding="utf-8"?>
-<w:numbering xmlns:wpc="http://schemas.microsoft.com/office/word/2010/wordprocessingCanvas" xmlns:cx="http://schemas.microsoft.com/office/drawing/2014/chartex" xmlns:cx1="http://schemas.microsoft.com/office/drawing/2015/9/8/chartex" xmlns:cx2="http://schemas.microsoft.com/office/drawing/2015/10/21/chartex" xmlns:mc="http://schemas.openxmlformats.org/markup-compatibility/2006" xmlns:o="urn:schemas-microsoft-com:office:office" xmlns:r="http://schemas.openxmlformats.org/officeDocument/2006/relationships" xmlns:m="http://schemas.openxmlformats.org/officeDocument/2006/math" xmlns:v="urn:schemas-microsoft-com:vml" xmlns:wp14="http://schemas.microsoft.com/office/word/2010/wordprocessingDrawing" xmlns:wp="http://schemas.openxmlformats.org/drawingml/2006/wordprocessingDrawing" xmlns:w10="urn:schemas-microsoft-com:office:word" xmlns:w="http://schemas.openxmlformats.org/wordprocessingml/2006/main" xmlns:w14="http://schemas.microsoft.com/office/word/2010/wordml" xmlns:w15="http://schemas.microsoft.com/office/word/2012/wordml" xmlns:w16se="http://schemas.microsoft.com/office/word/2015/wordml/symex" xmlns:wpg="http://schemas.microsoft.com/office/word/2010/wordprocessingGroup" xmlns:wpi="http://schemas.microsoft.com/office/word/2010/wordprocessingInk" xmlns:wne="http://schemas.microsoft.com/office/word/2006/wordml" xmlns:wps="http://schemas.microsoft.com/office/word/2010/wordprocessingShape" mc:Ignorable="w14 w15 w16se wp14">
+<w:numbering xmlns:wpc="http://schemas.microsoft.com/office/word/2010/wordprocessingCanvas" xmlns:cx="http://schemas.microsoft.com/office/drawing/2014/chartex" xmlns:cx1="http://schemas.microsoft.com/office/drawing/2015/9/8/chartex" xmlns:cx2="http://schemas.microsoft.com/office/drawing/2015/10/21/chartex" xmlns:cx3="http://schemas.microsoft.com/office/drawing/2016/5/9/chartex" xmlns:cx4="http://schemas.microsoft.com/office/drawing/2016/5/10/chartex" xmlns:cx5="http://schemas.microsoft.com/office/drawing/2016/5/11/chartex" xmlns:cx6="http://schemas.microsoft.com/office/drawing/2016/5/12/chartex" xmlns:cx7="http://schemas.microsoft.com/office/drawing/2016/5/13/chartex" xmlns:cx8="http://schemas.microsoft.com/office/drawing/2016/5/14/chartex" xmlns:mc="http://schemas.openxmlformats.org/markup-compatibility/2006" xmlns:o="urn:schemas-microsoft-com:office:office" xmlns:r="http://schemas.openxmlformats.org/officeDocument/2006/relationships" xmlns:m="http://schemas.openxmlformats.org/officeDocument/2006/math" xmlns:v="urn:schemas-microsoft-com:vml" xmlns:wp14="http://schemas.microsoft.com/office/word/2010/wordprocessingDrawing" xmlns:wp="http://schemas.openxmlformats.org/drawingml/2006/wordprocessingDrawing" xmlns:w10="urn:schemas-microsoft-com:office:word" xmlns:w="http://schemas.openxmlformats.org/wordprocessingml/2006/main" xmlns:w14="http://schemas.microsoft.com/office/word/2010/wordml" xmlns:w15="http://schemas.microsoft.com/office/word/2012/wordml" xmlns:w16se="http://schemas.microsoft.com/office/word/2015/wordml/symex" xmlns:wpg="http://schemas.microsoft.com/office/word/2010/wordprocessingGroup" xmlns:wpi="http://schemas.microsoft.com/office/word/2010/wordprocessingInk" xmlns:wne="http://schemas.microsoft.com/office/word/2006/wordml" xmlns:wps="http://schemas.microsoft.com/office/word/2010/wordprocessingShape" mc:Ignorable="w14 w15 w16se wp14">
   <w:abstractNum w:abstractNumId="0" w15:restartNumberingAfterBreak="0">
     <w:nsid w:val="123416E4"/>
     <w:multiLevelType w:val="hybridMultilevel"/>
@@ -1658,7 +2131,7 @@
       </w:pPr>
     </w:pPrDefault>
   </w:docDefaults>
-  <w:latentStyles w:defLockedState="0" w:defUIPriority="99" w:defSemiHidden="0" w:defUnhideWhenUsed="0" w:defQFormat="0" w:count="373">
+  <w:latentStyles w:defLockedState="0" w:defUIPriority="99" w:defSemiHidden="0" w:defUnhideWhenUsed="0" w:defQFormat="0" w:count="374">
     <w:lsdException w:name="Normal" w:uiPriority="0" w:qFormat="1"/>
     <w:lsdException w:name="heading 1" w:uiPriority="9" w:qFormat="1"/>
     <w:lsdException w:name="heading 2" w:semiHidden="1" w:uiPriority="9" w:unhideWhenUsed="1" w:qFormat="1"/>
@@ -2032,6 +2505,7 @@
     <w:lsdException w:name="List Table 7 Colorful Accent 6" w:uiPriority="52"/>
     <w:lsdException w:name="Mention" w:semiHidden="1" w:unhideWhenUsed="1"/>
     <w:lsdException w:name="Smart Hyperlink" w:semiHidden="1" w:unhideWhenUsed="1"/>
+    <w:lsdException w:name="Hashtag" w:semiHidden="1" w:unhideWhenUsed="1"/>
   </w:latentStyles>
   <w:style w:type="paragraph" w:default="1" w:styleId="Normal">
     <w:name w:val="Normal"/>

</xml_diff>